<commit_message>
changed titles and resume
</commit_message>
<xml_diff>
--- a/project_images/ARS_Resume.docx
+++ b/project_images/ARS_Resume.docx
@@ -4,6 +4,7 @@
   <w:body>
     <w:tbl>
       <w:tblPr>
+        <w:tblpPr w:leftFromText="180" w:rightFromText="180" w:horzAnchor="margin" w:tblpY="-500"/>
         <w:tblW w:w="5000" w:type="pct"/>
         <w:tblLayout w:type="fixed"/>
         <w:tblCellMar>
@@ -89,6 +90,7 @@
                 <w:p>
                   <w:pPr>
                     <w:pStyle w:val="Heading3"/>
+                    <w:framePr w:hSpace="180" w:wrap="around" w:hAnchor="margin" w:y="-500"/>
                   </w:pPr>
                   <w:r>
                     <w:rPr>
@@ -1751,6 +1753,7 @@
                 <w:p>
                   <w:pPr>
                     <w:pStyle w:val="Heading3"/>
+                    <w:framePr w:hSpace="180" w:wrap="around" w:hAnchor="margin" w:y="-500"/>
                   </w:pPr>
                   <w:r>
                     <w:t>anthonyspyker@gmail.com</w:t>
@@ -1774,6 +1777,7 @@
                 <w:p>
                   <w:pPr>
                     <w:pStyle w:val="Heading3"/>
+                    <w:framePr w:hSpace="180" w:wrap="around" w:hAnchor="margin" w:y="-500"/>
                   </w:pPr>
                   <w:r>
                     <w:rPr>
@@ -5449,6 +5453,7 @@
                 <w:p>
                   <w:pPr>
                     <w:pStyle w:val="Heading3"/>
+                    <w:framePr w:hSpace="180" w:wrap="around" w:hAnchor="margin" w:y="-500"/>
                   </w:pPr>
                   <w:r>
                     <w:t>616-502-2746</w:t>
@@ -5472,6 +5477,7 @@
                 <w:p>
                   <w:pPr>
                     <w:pStyle w:val="Heading3"/>
+                    <w:framePr w:hSpace="180" w:wrap="around" w:hAnchor="margin" w:y="-500"/>
                   </w:pPr>
                   <w:r>
                     <w:rPr>
@@ -7599,6 +7605,9 @@
                   </w:tcMar>
                 </w:tcPr>
                 <w:p>
+                  <w:pPr>
+                    <w:framePr w:hSpace="180" w:wrap="around" w:hAnchor="margin" w:y="-500"/>
+                  </w:pPr>
                   <w:r>
                     <w:rPr>
                       <w:rStyle w:val="vanity-namedomain"/>
@@ -7634,7 +7643,10 @@
                   </w:tcMar>
                 </w:tcPr>
                 <w:p>
-                  <w:hyperlink r:id="rId6" w:history="1">
+                  <w:pPr>
+                    <w:framePr w:hSpace="180" w:wrap="around" w:hAnchor="margin" w:y="-500"/>
+                  </w:pPr>
+                  <w:hyperlink r:id="rId7" w:history="1">
                     <w:r>
                       <w:rPr>
                         <w:rStyle w:val="Hyperlink"/>
@@ -7645,8 +7657,15 @@
                     </w:r>
                   </w:hyperlink>
                 </w:p>
-                <w:p/>
                 <w:p>
+                  <w:pPr>
+                    <w:framePr w:hSpace="180" w:wrap="around" w:hAnchor="margin" w:y="-500"/>
+                  </w:pPr>
+                </w:p>
+                <w:p>
+                  <w:pPr>
+                    <w:framePr w:hSpace="180" w:wrap="around" w:hAnchor="margin" w:y="-500"/>
+                  </w:pPr>
                   <w:r>
                     <w:t>https://github.com/AnthonyRSpyker</w:t>
                   </w:r>
@@ -7665,6 +7684,7 @@
                 <w:p>
                   <w:pPr>
                     <w:pStyle w:val="Heading3"/>
+                    <w:framePr w:hSpace="180" w:wrap="around" w:hAnchor="margin" w:y="-500"/>
                   </w:pPr>
                   <w:sdt>
                     <w:sdtPr>
@@ -7689,6 +7709,7 @@
                 <w:p>
                   <w:pPr>
                     <w:pStyle w:val="GraphicElement"/>
+                    <w:framePr w:hSpace="180" w:wrap="around" w:hAnchor="margin" w:y="-500"/>
                   </w:pPr>
                   <w:r>
                     <mc:AlternateContent>
@@ -7746,6 +7767,9 @@
                   </w:r>
                 </w:p>
                 <w:p>
+                  <w:pPr>
+                    <w:framePr w:hSpace="180" w:wrap="around" w:hAnchor="margin" w:y="-500"/>
+                  </w:pPr>
                   <w:r>
                     <w:t>To gain a coding position in order to eventually manage project teams</w:t>
                   </w:r>
@@ -7767,6 +7791,7 @@
                 <w:p>
                   <w:pPr>
                     <w:pStyle w:val="Heading3"/>
+                    <w:framePr w:hSpace="180" w:wrap="around" w:hAnchor="margin" w:y="-500"/>
                   </w:pPr>
                   <w:sdt>
                     <w:sdtPr>
@@ -7791,6 +7816,7 @@
                 <w:p>
                   <w:pPr>
                     <w:pStyle w:val="GraphicElement"/>
+                    <w:framePr w:hSpace="180" w:wrap="around" w:hAnchor="margin" w:y="-500"/>
                   </w:pPr>
                   <w:r>
                     <mc:AlternateContent>
@@ -7848,6 +7874,9 @@
                   </w:r>
                 </w:p>
                 <w:p>
+                  <w:pPr>
+                    <w:framePr w:hSpace="180" w:wrap="around" w:hAnchor="margin" w:y="-500"/>
+                  </w:pPr>
                   <w:r>
                     <w:t xml:space="preserve">I have a fondness for taking in information and synthesizing it in a way that is palatable. </w:t>
                   </w:r>
@@ -7879,7 +7908,7 @@
             </w:tblGrid>
             <w:tr>
               <w:trPr>
-                <w:trHeight w:val="4104"/>
+                <w:trHeight w:val="3956"/>
               </w:trPr>
               <w:tc>
                 <w:tcPr>
@@ -7893,6 +7922,7 @@
                 <w:p>
                   <w:pPr>
                     <w:pStyle w:val="Heading2"/>
+                    <w:framePr w:hSpace="180" w:wrap="around" w:hAnchor="margin" w:y="-500"/>
                   </w:pPr>
                   <w:sdt>
                     <w:sdtPr>
@@ -7917,6 +7947,7 @@
                 <w:p>
                   <w:pPr>
                     <w:pStyle w:val="Heading4"/>
+                    <w:framePr w:hSpace="180" w:wrap="around" w:hAnchor="margin" w:y="-500"/>
                   </w:pPr>
                   <w:r>
                     <w:t>Professional Tutor</w:t>
@@ -7925,17 +7956,24 @@
                 <w:p>
                   <w:pPr>
                     <w:pStyle w:val="Heading5"/>
+                    <w:framePr w:hSpace="180" w:wrap="around" w:hAnchor="margin" w:y="-500"/>
                   </w:pPr>
                   <w:r>
                     <w:t>2019-Present</w:t>
                   </w:r>
                 </w:p>
                 <w:p>
+                  <w:pPr>
+                    <w:framePr w:hSpace="180" w:wrap="around" w:hAnchor="margin" w:y="-500"/>
+                  </w:pPr>
                   <w:r>
                     <w:t>Provide the upmost educational service to undergraduate students curious about the intricacies of chemistry, mathematics, calculous and physics.</w:t>
                   </w:r>
                 </w:p>
                 <w:p>
+                  <w:pPr>
+                    <w:framePr w:hSpace="180" w:wrap="around" w:hAnchor="margin" w:y="-500"/>
+                  </w:pPr>
                   <w:r>
                     <w:t xml:space="preserve">This Involved some mentoring and emotional support to students that asked for it.  </w:t>
                   </w:r>
@@ -7943,6 +7981,7 @@
                 <w:p>
                   <w:pPr>
                     <w:pStyle w:val="Heading4"/>
+                    <w:framePr w:hSpace="180" w:wrap="around" w:hAnchor="margin" w:y="-500"/>
                   </w:pPr>
                   <w:r>
                     <w:t>Adjunct proffessor</w:t>
@@ -7951,12 +7990,16 @@
                 <w:p>
                   <w:pPr>
                     <w:pStyle w:val="Heading5"/>
+                    <w:framePr w:hSpace="180" w:wrap="around" w:hAnchor="margin" w:y="-500"/>
                   </w:pPr>
                   <w:r>
                     <w:t>2018-2020</w:t>
                   </w:r>
                 </w:p>
                 <w:p>
+                  <w:pPr>
+                    <w:framePr w:hSpace="180" w:wrap="around" w:hAnchor="margin" w:y="-500"/>
+                  </w:pPr>
                   <w:r>
                     <w:t xml:space="preserve">Guided </w:t>
                   </w:r>
@@ -7973,7 +8016,7 @@
             </w:tr>
             <w:tr>
               <w:trPr>
-                <w:trHeight w:val="3672"/>
+                <w:trHeight w:val="4208"/>
               </w:trPr>
               <w:tc>
                 <w:tcPr>
@@ -7987,6 +8030,7 @@
                 <w:p>
                   <w:pPr>
                     <w:pStyle w:val="Heading2"/>
+                    <w:framePr w:hSpace="180" w:wrap="around" w:hAnchor="margin" w:y="-500"/>
                   </w:pPr>
                   <w:sdt>
                     <w:sdtPr>
@@ -8011,6 +8055,7 @@
                 <w:p>
                   <w:pPr>
                     <w:pStyle w:val="Heading4"/>
+                    <w:framePr w:hSpace="180" w:wrap="around" w:hAnchor="margin" w:y="-500"/>
                   </w:pPr>
                   <w:r>
                     <w:t>BACHELOR OF SCIENCE and Mathmatics 2018</w:t>
@@ -8019,25 +8064,33 @@
                 <w:p>
                   <w:pPr>
                     <w:pStyle w:val="Heading5"/>
+                    <w:framePr w:hSpace="180" w:wrap="around" w:hAnchor="margin" w:y="-500"/>
                   </w:pPr>
                   <w:r>
                     <w:t>Grand Valley State University</w:t>
                   </w:r>
                 </w:p>
                 <w:p>
+                  <w:pPr>
+                    <w:framePr w:hSpace="180" w:wrap="around" w:hAnchor="margin" w:y="-500"/>
+                  </w:pPr>
                   <w:r>
-                    <w:t xml:space="preserve">Performed research in the pursuit of nuclear waste remediation under the fellowship grant from the American Chemical Society. </w:t>
+                    <w:t>Performed research in the pursuit of nuclear waste remediation under the fellowship grant from the American Chemical Society. In tandem with pursuing a major in chemistry and mathematics</w:t>
                   </w:r>
                 </w:p>
                 <w:p>
-                  <w:r>
-                    <w:t>In tandem with pursuing a major in chemistry and mathematics</w:t>
-                  </w:r>
+                  <w:pPr>
+                    <w:framePr w:hSpace="180" w:wrap="around" w:hAnchor="margin" w:y="-500"/>
+                  </w:pPr>
                 </w:p>
-                <w:p/>
-                <w:p/>
                 <w:p>
                   <w:pPr>
+                    <w:framePr w:hSpace="180" w:wrap="around" w:hAnchor="margin" w:y="-500"/>
+                  </w:pPr>
+                </w:p>
+                <w:p>
+                  <w:pPr>
+                    <w:framePr w:hSpace="180" w:wrap="around" w:hAnchor="margin" w:y="-500"/>
                     <w:rPr>
                       <w:b/>
                       <w:bCs/>
@@ -8059,6 +8112,9 @@
                   </w:r>
                 </w:p>
                 <w:p>
+                  <w:pPr>
+                    <w:framePr w:hSpace="180" w:wrap="around" w:hAnchor="margin" w:y="-500"/>
+                  </w:pPr>
                   <w:r>
                     <w:t>Michigan</w:t>
                   </w:r>
@@ -8067,24 +8123,145 @@
                   </w:r>
                 </w:p>
                 <w:p>
+                  <w:pPr>
+                    <w:framePr w:hSpace="180" w:wrap="around" w:hAnchor="margin" w:y="-500"/>
+                  </w:pPr>
                   <w:r>
                     <w:t xml:space="preserve">A full emersion in full stack development.  </w:t>
                   </w:r>
                 </w:p>
                 <w:p>
+                  <w:pPr>
+                    <w:framePr w:hSpace="180" w:wrap="around" w:hAnchor="margin" w:y="-500"/>
+                  </w:pPr>
                   <w:r>
                     <w:t>Check out portfolio for mor information.</w:t>
-                  </w:r>
-                </w:p>
-                <w:p>
-                  <w:r>
-                    <w:t>(insert portfolio link)</w:t>
                   </w:r>
                 </w:p>
               </w:tc>
             </w:tr>
           </w:tbl>
+          <w:p>
+            <w:pPr>
+              <w:pStyle w:val="Heading2"/>
+            </w:pPr>
+            <w:r>
+              <w:t>Skills</w:t>
+            </w:r>
+          </w:p>
+          <w:p>
+            <w:pPr>
+              <w:pStyle w:val="ListParagraph"/>
+              <w:numPr>
+                <w:ilvl w:val="0"/>
+                <w:numId w:val="1"/>
+              </w:numPr>
+              <w:tabs>
+                <w:tab w:val="left" w:pos="3640"/>
+              </w:tabs>
+              <w:jc w:val="left"/>
+              <w:rPr>
+                <w:rFonts w:asciiTheme="majorHAnsi" w:eastAsiaTheme="majorEastAsia" w:hAnsiTheme="majorHAnsi" w:cstheme="majorBidi"/>
+                <w:caps/>
+                <w:sz w:val="16"/>
+                <w:szCs w:val="16"/>
+              </w:rPr>
+            </w:pPr>
+            <w:r>
+              <w:rPr>
+                <w:rFonts w:asciiTheme="majorHAnsi" w:eastAsiaTheme="majorEastAsia" w:hAnsiTheme="majorHAnsi" w:cstheme="majorBidi"/>
+                <w:caps/>
+                <w:sz w:val="16"/>
+                <w:szCs w:val="16"/>
+              </w:rPr>
+              <w:t>coding languages: HTMl, CSS, Javascript, jquery, node.js, express.js, react, python, Leaflet gis mapping.</w:t>
+            </w:r>
+          </w:p>
+          <w:p>
+            <w:pPr>
+              <w:pStyle w:val="ListParagraph"/>
+              <w:numPr>
+                <w:ilvl w:val="0"/>
+                <w:numId w:val="1"/>
+              </w:numPr>
+              <w:tabs>
+                <w:tab w:val="left" w:pos="3640"/>
+              </w:tabs>
+              <w:jc w:val="left"/>
+              <w:rPr>
+                <w:rFonts w:asciiTheme="majorHAnsi" w:eastAsiaTheme="majorEastAsia" w:hAnsiTheme="majorHAnsi" w:cstheme="majorBidi"/>
+                <w:caps/>
+                <w:sz w:val="16"/>
+                <w:szCs w:val="16"/>
+              </w:rPr>
+            </w:pPr>
+            <w:r>
+              <w:rPr>
+                <w:rFonts w:asciiTheme="majorHAnsi" w:eastAsiaTheme="majorEastAsia" w:hAnsiTheme="majorHAnsi" w:cstheme="majorBidi"/>
+                <w:caps/>
+                <w:sz w:val="16"/>
+                <w:szCs w:val="16"/>
+              </w:rPr>
+              <w:t>Fluent in chemical and physical instrumentation and programing.</w:t>
+            </w:r>
+          </w:p>
+          <w:p>
+            <w:pPr>
+              <w:pStyle w:val="ListParagraph"/>
+              <w:numPr>
+                <w:ilvl w:val="0"/>
+                <w:numId w:val="1"/>
+              </w:numPr>
+              <w:tabs>
+                <w:tab w:val="left" w:pos="3640"/>
+              </w:tabs>
+              <w:jc w:val="left"/>
+              <w:rPr>
+                <w:rFonts w:asciiTheme="majorHAnsi" w:eastAsiaTheme="majorEastAsia" w:hAnsiTheme="majorHAnsi" w:cstheme="majorBidi"/>
+                <w:caps/>
+                <w:sz w:val="16"/>
+                <w:szCs w:val="16"/>
+              </w:rPr>
+            </w:pPr>
+            <w:r>
+              <w:rPr>
+                <w:rFonts w:asciiTheme="majorHAnsi" w:eastAsiaTheme="majorEastAsia" w:hAnsiTheme="majorHAnsi" w:cstheme="majorBidi"/>
+                <w:caps/>
+                <w:sz w:val="16"/>
+                <w:szCs w:val="16"/>
+              </w:rPr>
+              <w:t>Explaining and applying  complex ideas.</w:t>
+            </w:r>
+          </w:p>
           <w:p/>
+        </w:tc>
+      </w:tr>
+      <w:tr>
+        <w:tc>
+          <w:tcPr>
+            <w:tcW w:w="3023" w:type="dxa"/>
+          </w:tcPr>
+          <w:p>
+            <w:pPr>
+              <w:pStyle w:val="Heading1"/>
+            </w:pPr>
+          </w:p>
+        </w:tc>
+        <w:tc>
+          <w:tcPr>
+            <w:tcW w:w="723" w:type="dxa"/>
+          </w:tcPr>
+          <w:p/>
+        </w:tc>
+        <w:tc>
+          <w:tcPr>
+            <w:tcW w:w="6190" w:type="dxa"/>
+          </w:tcPr>
+          <w:p>
+            <w:pPr>
+              <w:pStyle w:val="Heading2"/>
+            </w:pPr>
+          </w:p>
         </w:tc>
       </w:tr>
     </w:tbl>
@@ -8094,10 +8271,10 @@
       </w:pPr>
     </w:p>
     <w:sectPr>
-      <w:headerReference w:type="default" r:id="rId7"/>
-      <w:footerReference w:type="default" r:id="rId8"/>
-      <w:headerReference w:type="first" r:id="rId9"/>
-      <w:footerReference w:type="first" r:id="rId10"/>
+      <w:headerReference w:type="default" r:id="rId8"/>
+      <w:footerReference w:type="default" r:id="rId9"/>
+      <w:headerReference w:type="first" r:id="rId10"/>
+      <w:footerReference w:type="first" r:id="rId11"/>
       <w:pgSz w:w="12240" w:h="15840"/>
       <w:pgMar w:top="2074" w:right="1152" w:bottom="2304" w:left="1152" w:header="1397" w:footer="576" w:gutter="0"/>
       <w:cols w:space="720"/>
@@ -17621,6 +17798,127 @@
     </w:r>
   </w:p>
 </w:hdr>
+</file>
+
+<file path=word/numbering.xml><?xml version="1.0" encoding="utf-8"?>
+<w:numbering xmlns:wpc="http://schemas.microsoft.com/office/word/2010/wordprocessingCanvas" xmlns:cx="http://schemas.microsoft.com/office/drawing/2014/chartex" xmlns:cx1="http://schemas.microsoft.com/office/drawing/2015/9/8/chartex" xmlns:cx2="http://schemas.microsoft.com/office/drawing/2015/10/21/chartex" xmlns:cx3="http://schemas.microsoft.com/office/drawing/2016/5/9/chartex" xmlns:cx4="http://schemas.microsoft.com/office/drawing/2016/5/10/chartex" xmlns:cx5="http://schemas.microsoft.com/office/drawing/2016/5/11/chartex" xmlns:cx6="http://schemas.microsoft.com/office/drawing/2016/5/12/chartex" xmlns:cx7="http://schemas.microsoft.com/office/drawing/2016/5/13/chartex" xmlns:cx8="http://schemas.microsoft.com/office/drawing/2016/5/14/chartex" xmlns:mc="http://schemas.openxmlformats.org/markup-compatibility/2006" xmlns:aink="http://schemas.microsoft.com/office/drawing/2016/ink" xmlns:am3d="http://schemas.microsoft.com/office/drawing/2017/model3d" xmlns:o="urn:schemas-microsoft-com:office:office" xmlns:r="http://schemas.openxmlformats.org/officeDocument/2006/relationships" xmlns:m="http://schemas.openxmlformats.org/officeDocument/2006/math" xmlns:v="urn:schemas-microsoft-com:vml" xmlns:wp14="http://schemas.microsoft.com/office/word/2010/wordprocessingDrawing" xmlns:wp="http://schemas.openxmlformats.org/drawingml/2006/wordprocessingDrawing" xmlns:w10="urn:schemas-microsoft-com:office:word" xmlns:w="http://schemas.openxmlformats.org/wordprocessingml/2006/main" xmlns:w14="http://schemas.microsoft.com/office/word/2010/wordml" xmlns:w15="http://schemas.microsoft.com/office/word/2012/wordml" xmlns:w16cex="http://schemas.microsoft.com/office/word/2018/wordml/cex" xmlns:w16cid="http://schemas.microsoft.com/office/word/2016/wordml/cid" xmlns:w16="http://schemas.microsoft.com/office/word/2018/wordml" xmlns:w16se="http://schemas.microsoft.com/office/word/2015/wordml/symex" xmlns:wpg="http://schemas.microsoft.com/office/word/2010/wordprocessingGroup" xmlns:wpi="http://schemas.microsoft.com/office/word/2010/wordprocessingInk" xmlns:wne="http://schemas.microsoft.com/office/word/2006/wordml" xmlns:wps="http://schemas.microsoft.com/office/word/2010/wordprocessingShape" mc:Ignorable="w14 w15 w16se w16cid w16 w16cex wp14">
+  <w:abstractNum w:abstractNumId="0" w15:restartNumberingAfterBreak="0">
+    <w:nsid w:val="399006F1"/>
+    <w:multiLevelType w:val="hybridMultilevel"/>
+    <w:tmpl w:val="4DDAFBA2"/>
+    <w:lvl w:ilvl="0" w:tplc="C3C042CE">
+      <w:start w:val="2018"/>
+      <w:numFmt w:val="bullet"/>
+      <w:lvlText w:val="-"/>
+      <w:lvlJc w:val="left"/>
+      <w:pPr>
+        <w:ind w:left="720" w:hanging="360"/>
+      </w:pPr>
+      <w:rPr>
+        <w:rFonts w:ascii="Gill Sans MT" w:eastAsiaTheme="majorEastAsia" w:hAnsi="Gill Sans MT" w:cstheme="majorBidi" w:hint="default"/>
+      </w:rPr>
+    </w:lvl>
+    <w:lvl w:ilvl="1" w:tplc="04090003" w:tentative="1">
+      <w:start w:val="1"/>
+      <w:numFmt w:val="bullet"/>
+      <w:lvlText w:val="o"/>
+      <w:lvlJc w:val="left"/>
+      <w:pPr>
+        <w:ind w:left="1440" w:hanging="360"/>
+      </w:pPr>
+      <w:rPr>
+        <w:rFonts w:ascii="Courier New" w:hAnsi="Courier New" w:cs="Courier New" w:hint="default"/>
+      </w:rPr>
+    </w:lvl>
+    <w:lvl w:ilvl="2" w:tplc="04090005" w:tentative="1">
+      <w:start w:val="1"/>
+      <w:numFmt w:val="bullet"/>
+      <w:lvlText w:val=""/>
+      <w:lvlJc w:val="left"/>
+      <w:pPr>
+        <w:ind w:left="2160" w:hanging="360"/>
+      </w:pPr>
+      <w:rPr>
+        <w:rFonts w:ascii="Wingdings" w:hAnsi="Wingdings" w:hint="default"/>
+      </w:rPr>
+    </w:lvl>
+    <w:lvl w:ilvl="3" w:tplc="04090001" w:tentative="1">
+      <w:start w:val="1"/>
+      <w:numFmt w:val="bullet"/>
+      <w:lvlText w:val=""/>
+      <w:lvlJc w:val="left"/>
+      <w:pPr>
+        <w:ind w:left="2880" w:hanging="360"/>
+      </w:pPr>
+      <w:rPr>
+        <w:rFonts w:ascii="Symbol" w:hAnsi="Symbol" w:hint="default"/>
+      </w:rPr>
+    </w:lvl>
+    <w:lvl w:ilvl="4" w:tplc="04090003" w:tentative="1">
+      <w:start w:val="1"/>
+      <w:numFmt w:val="bullet"/>
+      <w:lvlText w:val="o"/>
+      <w:lvlJc w:val="left"/>
+      <w:pPr>
+        <w:ind w:left="3600" w:hanging="360"/>
+      </w:pPr>
+      <w:rPr>
+        <w:rFonts w:ascii="Courier New" w:hAnsi="Courier New" w:cs="Courier New" w:hint="default"/>
+      </w:rPr>
+    </w:lvl>
+    <w:lvl w:ilvl="5" w:tplc="04090005" w:tentative="1">
+      <w:start w:val="1"/>
+      <w:numFmt w:val="bullet"/>
+      <w:lvlText w:val=""/>
+      <w:lvlJc w:val="left"/>
+      <w:pPr>
+        <w:ind w:left="4320" w:hanging="360"/>
+      </w:pPr>
+      <w:rPr>
+        <w:rFonts w:ascii="Wingdings" w:hAnsi="Wingdings" w:hint="default"/>
+      </w:rPr>
+    </w:lvl>
+    <w:lvl w:ilvl="6" w:tplc="04090001" w:tentative="1">
+      <w:start w:val="1"/>
+      <w:numFmt w:val="bullet"/>
+      <w:lvlText w:val=""/>
+      <w:lvlJc w:val="left"/>
+      <w:pPr>
+        <w:ind w:left="5040" w:hanging="360"/>
+      </w:pPr>
+      <w:rPr>
+        <w:rFonts w:ascii="Symbol" w:hAnsi="Symbol" w:hint="default"/>
+      </w:rPr>
+    </w:lvl>
+    <w:lvl w:ilvl="7" w:tplc="04090003" w:tentative="1">
+      <w:start w:val="1"/>
+      <w:numFmt w:val="bullet"/>
+      <w:lvlText w:val="o"/>
+      <w:lvlJc w:val="left"/>
+      <w:pPr>
+        <w:ind w:left="5760" w:hanging="360"/>
+      </w:pPr>
+      <w:rPr>
+        <w:rFonts w:ascii="Courier New" w:hAnsi="Courier New" w:cs="Courier New" w:hint="default"/>
+      </w:rPr>
+    </w:lvl>
+    <w:lvl w:ilvl="8" w:tplc="04090005" w:tentative="1">
+      <w:start w:val="1"/>
+      <w:numFmt w:val="bullet"/>
+      <w:lvlText w:val=""/>
+      <w:lvlJc w:val="left"/>
+      <w:pPr>
+        <w:ind w:left="6480" w:hanging="360"/>
+      </w:pPr>
+      <w:rPr>
+        <w:rFonts w:ascii="Wingdings" w:hAnsi="Wingdings" w:hint="default"/>
+      </w:rPr>
+    </w:lvl>
+  </w:abstractNum>
+  <w:num w:numId="1">
+    <w:abstractNumId w:val="0"/>
+  </w:num>
+</w:numbering>
 </file>
 
 <file path=word/styles.xml><?xml version="1.0" encoding="utf-8"?>
@@ -18418,6 +18716,18 @@
       <w:shd w:val="clear" w:color="auto" w:fill="E1DFDD"/>
     </w:rPr>
   </w:style>
+  <w:style w:type="paragraph" w:styleId="ListParagraph">
+    <w:name w:val="List Paragraph"/>
+    <w:basedOn w:val="Normal"/>
+    <w:uiPriority w:val="34"/>
+    <w:unhideWhenUsed/>
+    <w:qFormat/>
+    <w:rsid w:val="00FD69A9"/>
+    <w:pPr>
+      <w:ind w:left="720"/>
+      <w:contextualSpacing/>
+    </w:pPr>
+  </w:style>
 </w:styles>
 </file>
 
@@ -18574,6 +18884,27 @@
     <w:pitch w:val="variable"/>
     <w:sig w:usb0="E0002EFF" w:usb1="C000785B" w:usb2="00000009" w:usb3="00000000" w:csb0="000001FF" w:csb1="00000000"/>
   </w:font>
+  <w:font w:name="Courier New">
+    <w:panose1 w:val="02070309020205020404"/>
+    <w:charset w:val="00"/>
+    <w:family w:val="modern"/>
+    <w:pitch w:val="fixed"/>
+    <w:sig w:usb0="E0002AFF" w:usb1="C0007843" w:usb2="00000009" w:usb3="00000000" w:csb0="000001FF" w:csb1="00000000"/>
+  </w:font>
+  <w:font w:name="Wingdings">
+    <w:panose1 w:val="05000000000000000000"/>
+    <w:charset w:val="02"/>
+    <w:family w:val="auto"/>
+    <w:pitch w:val="variable"/>
+    <w:sig w:usb0="00000000" w:usb1="10000000" w:usb2="00000000" w:usb3="00000000" w:csb0="80000000" w:csb1="00000000"/>
+  </w:font>
+  <w:font w:name="Symbol">
+    <w:panose1 w:val="05050102010706020507"/>
+    <w:charset w:val="02"/>
+    <w:family w:val="roman"/>
+    <w:pitch w:val="default"/>
+    <w:sig w:usb0="00000000" w:usb1="10000000" w:usb2="00000000" w:usb3="00000000" w:csb0="80000000" w:csb1="00000000"/>
+  </w:font>
   <w:font w:name="Segoe UI">
     <w:panose1 w:val="020B0502040204020203"/>
     <w:charset w:val="00"/>
@@ -18614,8 +18945,10 @@
   </w:compat>
   <w:rsids>
     <w:rsidRoot w:val="00774323"/>
+    <w:rsid w:val="000B30EA"/>
     <w:rsid w:val="0071138E"/>
     <w:rsid w:val="00774323"/>
+    <w:rsid w:val="00D15CC3"/>
     <w:rsid w:val="00EB0C30"/>
   </w:rsids>
   <m:mathPr>
@@ -19076,6 +19409,10 @@
   <w:style w:type="paragraph" w:customStyle="1" w:styleId="C01544BAEEE1DE4580D6CE191B2BB266">
     <w:name w:val="C01544BAEEE1DE4580D6CE191B2BB266"/>
   </w:style>
+  <w:style w:type="paragraph" w:customStyle="1" w:styleId="1404508DE11BD4428CDFA8F4A4E5DF2F">
+    <w:name w:val="1404508DE11BD4428CDFA8F4A4E5DF2F"/>
+    <w:rsid w:val="00D15CC3"/>
+  </w:style>
 </w:styles>
 </file>
 

</xml_diff>